<commit_message>
Tested the concept of error return from the server
</commit_message>
<xml_diff>
--- a/doc/Validation.docx
+++ b/doc/Validation.docx
@@ -118,16 +118,187 @@
           <w:tcPr>
             <w:tcW w:w="4508" w:type="dxa"/>
           </w:tcPr>
-          <w:p>
+          <w:p/>
+        </w:tc>
+        <w:tc>
+          <w:tcPr>
+            <w:tcW w:w="4508" w:type="dxa"/>
+          </w:tcPr>
+          <w:p/>
+        </w:tc>
+      </w:tr>
+    </w:tbl>
+    <w:p/>
+    <w:p/>
+    <w:p>
+      <w:pPr>
+        <w:rPr>
+          <w:b/>
+          <w:bCs/>
+        </w:rPr>
+      </w:pPr>
+      <w:r>
+        <w:rPr>
+          <w:b/>
+          <w:bCs/>
+        </w:rPr>
+        <w:t>Business Validations</w:t>
+      </w:r>
+    </w:p>
+    <w:tbl>
+      <w:tblPr>
+        <w:tblStyle w:val="TableGrid"/>
+        <w:tblW w:w="0" w:type="auto"/>
+        <w:tblLook w:val="04A0" w:firstRow="1" w:lastRow="0" w:firstColumn="1" w:lastColumn="0" w:noHBand="0" w:noVBand="1"/>
+      </w:tblPr>
+      <w:tblGrid>
+        <w:gridCol w:w="2830"/>
+        <w:gridCol w:w="6186"/>
+      </w:tblGrid>
+      <w:tr>
+        <w:tc>
+          <w:tcPr>
+            <w:tcW w:w="2830" w:type="dxa"/>
+          </w:tcPr>
+          <w:p>
+            <w:pPr>
+              <w:rPr>
+                <w:b/>
+                <w:bCs/>
+              </w:rPr>
+            </w:pPr>
+            <w:r>
+              <w:rPr>
+                <w:b/>
+                <w:bCs/>
+              </w:rPr>
+              <w:t>Function</w:t>
+            </w:r>
+          </w:p>
+        </w:tc>
+        <w:tc>
+          <w:tcPr>
+            <w:tcW w:w="6186" w:type="dxa"/>
+          </w:tcPr>
+          <w:p>
+            <w:pPr>
+              <w:rPr>
+                <w:b/>
+                <w:bCs/>
+              </w:rPr>
+            </w:pPr>
+            <w:r>
+              <w:rPr>
+                <w:b/>
+                <w:bCs/>
+              </w:rPr>
+              <w:t>Validations</w:t>
+            </w:r>
+          </w:p>
+          <w:p>
+            <w:pPr>
+              <w:rPr>
+                <w:b/>
+                <w:bCs/>
+              </w:rPr>
+            </w:pPr>
+          </w:p>
+        </w:tc>
+      </w:tr>
+      <w:tr>
+        <w:tc>
+          <w:tcPr>
+            <w:tcW w:w="2830" w:type="dxa"/>
+          </w:tcPr>
+          <w:p>
+            <w:r>
+              <w:t>Create (Registration)</w:t>
+            </w:r>
+          </w:p>
+        </w:tc>
+        <w:tc>
+          <w:tcPr>
+            <w:tcW w:w="6186" w:type="dxa"/>
+          </w:tcPr>
+          <w:p>
+            <w:r>
+              <w:t>Unique : mobile number (employee super admin), orgname,  org city</w:t>
+            </w:r>
+          </w:p>
+        </w:tc>
+      </w:tr>
+      <w:tr>
+        <w:tc>
+          <w:tcPr>
+            <w:tcW w:w="2830" w:type="dxa"/>
+          </w:tcPr>
+          <w:p>
+            <w:r>
+              <w:t xml:space="preserve">Employee </w:t>
+            </w:r>
+          </w:p>
+        </w:tc>
+        <w:tc>
+          <w:tcPr>
+            <w:tcW w:w="6186" w:type="dxa"/>
+          </w:tcPr>
+          <w:p>
+            <w:r>
+              <w:t>Orgid, emp.first, emp.last</w:t>
+            </w:r>
+          </w:p>
+        </w:tc>
+      </w:tr>
+      <w:tr>
+        <w:tc>
+          <w:tcPr>
+            <w:tcW w:w="2830" w:type="dxa"/>
+          </w:tcPr>
+          <w:p>
+            <w:r>
+              <w:t>Customer</w:t>
+            </w:r>
+          </w:p>
+        </w:tc>
+        <w:tc>
+          <w:tcPr>
+            <w:tcW w:w="6186" w:type="dxa"/>
+          </w:tcPr>
+          <w:p>
+            <w:r>
+              <w:t>(Orgid, customer.firmname)</w:t>
+            </w:r>
+          </w:p>
+          <w:p>
+            <w:r>
+              <w:t>(Orgid, customer.name)</w:t>
+            </w:r>
+          </w:p>
+          <w:p/>
+        </w:tc>
+      </w:tr>
+      <w:tr>
+        <w:tc>
+          <w:tcPr>
+            <w:tcW w:w="2830" w:type="dxa"/>
+          </w:tcPr>
+          <w:p>
+            <w:r>
+              <w:t>City</w:t>
+            </w:r>
+          </w:p>
+        </w:tc>
+        <w:tc>
+          <w:tcPr>
+            <w:tcW w:w="6186" w:type="dxa"/>
+          </w:tcPr>
+          <w:p>
+            <w:r>
+              <w:t>CityName</w:t>
+            </w:r>
             <w:bookmarkStart w:id="0" w:name="_GoBack"/>
             <w:bookmarkEnd w:id="0"/>
           </w:p>
-        </w:tc>
-        <w:tc>
-          <w:tcPr>
-            <w:tcW w:w="4508" w:type="dxa"/>
-          </w:tcPr>
-          <w:p/>
         </w:tc>
       </w:tr>
     </w:tbl>
@@ -265,6 +436,7 @@
     <w:lsdException w:name="HTML Sample" w:semiHidden="1" w:unhideWhenUsed="1"/>
     <w:lsdException w:name="HTML Typewriter" w:semiHidden="1" w:unhideWhenUsed="1"/>
     <w:lsdException w:name="HTML Variable" w:semiHidden="1" w:unhideWhenUsed="1"/>
+    <w:lsdException w:name="Normal Table" w:semiHidden="1" w:unhideWhenUsed="1"/>
     <w:lsdException w:name="annotation subject" w:semiHidden="1" w:unhideWhenUsed="1"/>
     <w:lsdException w:name="No List" w:semiHidden="1" w:unhideWhenUsed="1"/>
     <w:lsdException w:name="Outline List 1" w:semiHidden="1" w:unhideWhenUsed="1"/>
@@ -310,9 +482,11 @@
     <w:lsdException w:name="Table Subtle 1" w:semiHidden="1" w:unhideWhenUsed="1"/>
     <w:lsdException w:name="Table Subtle 2" w:semiHidden="1" w:unhideWhenUsed="1"/>
     <w:lsdException w:name="Table Web 1" w:semiHidden="1" w:unhideWhenUsed="1"/>
+    <w:lsdException w:name="Table Web 2" w:semiHidden="1" w:unhideWhenUsed="1"/>
     <w:lsdException w:name="Table Web 3" w:semiHidden="1" w:unhideWhenUsed="1"/>
     <w:lsdException w:name="Balloon Text" w:semiHidden="1" w:unhideWhenUsed="1"/>
     <w:lsdException w:name="Table Grid" w:uiPriority="39"/>
+    <w:lsdException w:name="Table Theme" w:semiHidden="1" w:unhideWhenUsed="1"/>
     <w:lsdException w:name="Placeholder Text" w:semiHidden="1"/>
     <w:lsdException w:name="No Spacing" w:uiPriority="1" w:qFormat="1"/>
     <w:lsdException w:name="Light Shading" w:uiPriority="60"/>
@@ -584,6 +758,36 @@
         <w:insideV w:val="single" w:sz="4" w:space="0" w:color="auto"/>
       </w:tblBorders>
     </w:tblPr>
+  </w:style>
+  <w:style w:type="paragraph" w:styleId="BalloonText">
+    <w:name w:val="Balloon Text"/>
+    <w:basedOn w:val="Normal"/>
+    <w:link w:val="BalloonTextChar"/>
+    <w:uiPriority w:val="99"/>
+    <w:semiHidden/>
+    <w:unhideWhenUsed/>
+    <w:rsid w:val="00A23609"/>
+    <w:pPr>
+      <w:spacing w:after="0" w:line="240" w:lineRule="auto"/>
+    </w:pPr>
+    <w:rPr>
+      <w:rFonts w:ascii="Segoe UI" w:hAnsi="Segoe UI" w:cs="Segoe UI"/>
+      <w:sz w:val="18"/>
+      <w:szCs w:val="18"/>
+    </w:rPr>
+  </w:style>
+  <w:style w:type="character" w:customStyle="1" w:styleId="BalloonTextChar">
+    <w:name w:val="Balloon Text Char"/>
+    <w:basedOn w:val="DefaultParagraphFont"/>
+    <w:link w:val="BalloonText"/>
+    <w:uiPriority w:val="99"/>
+    <w:semiHidden/>
+    <w:rsid w:val="00A23609"/>
+    <w:rPr>
+      <w:rFonts w:ascii="Segoe UI" w:hAnsi="Segoe UI" w:cs="Segoe UI"/>
+      <w:sz w:val="18"/>
+      <w:szCs w:val="18"/>
+    </w:rPr>
   </w:style>
 </w:styles>
 </file>

</xml_diff>

<commit_message>
Fixed issue related to order by (some method throwing exception)
</commit_message>
<xml_diff>
--- a/doc/Validation.docx
+++ b/doc/Validation.docx
@@ -202,6 +202,8 @@
                 <w:bCs/>
               </w:rPr>
             </w:pPr>
+            <w:bookmarkStart w:id="0" w:name="_GoBack"/>
+            <w:bookmarkEnd w:id="0"/>
           </w:p>
         </w:tc>
       </w:tr>
@@ -225,6 +227,16 @@
               <w:t>Unique : mobile number (employee super admin), orgname,  org city</w:t>
             </w:r>
           </w:p>
+          <w:p/>
+          <w:p>
+            <w:r>
+              <w:t xml:space="preserve">When an organization is getting created we need to ensure that for a given mobile number (Employee from EmployeeType=SUPER ADMIN) </w:t>
+            </w:r>
+            <w:r>
+              <w:t xml:space="preserve">not having similar organization (Name and City) </w:t>
+            </w:r>
+          </w:p>
+          <w:p/>
         </w:tc>
       </w:tr>
       <w:tr>
@@ -244,9 +256,22 @@
           </w:tcPr>
           <w:p>
             <w:r>
+              <w:t>#1  (</w:t>
+            </w:r>
+            <w:r>
               <w:t>Orgid, emp.first, emp.last</w:t>
             </w:r>
-          </w:p>
+            <w:r>
+              <w:t>)</w:t>
+            </w:r>
+          </w:p>
+          <w:p>
+            <w:r>
+              <w:t>#2 (OrgId, Mobile)</w:t>
+            </w:r>
+          </w:p>
+          <w:p/>
+          <w:p/>
         </w:tc>
       </w:tr>
       <w:tr>
@@ -266,12 +291,26 @@
           </w:tcPr>
           <w:p>
             <w:r>
-              <w:t>(Orgid, customer.firmname)</w:t>
-            </w:r>
-          </w:p>
-          <w:p>
-            <w:r>
-              <w:t>(Orgid, customer.name)</w:t>
+              <w:t xml:space="preserve">#1 </w:t>
+            </w:r>
+            <w:r>
+              <w:t>(Orgid, firmname</w:t>
+            </w:r>
+            <w:r>
+              <w:t xml:space="preserve">, </w:t>
+            </w:r>
+            <w:r>
+              <w:t>customer.name)</w:t>
+            </w:r>
+          </w:p>
+          <w:p>
+            <w:r>
+              <w:t xml:space="preserve">#2 (Orgid, mobile1) </w:t>
+            </w:r>
+          </w:p>
+          <w:p>
+            <w:r>
+              <w:t xml:space="preserve">#3 (OrgId, Mobile2) </w:t>
             </w:r>
           </w:p>
           <w:p/>
@@ -296,8 +335,6 @@
             <w:r>
               <w:t>CityName</w:t>
             </w:r>
-            <w:bookmarkStart w:id="0" w:name="_GoBack"/>
-            <w:bookmarkEnd w:id="0"/>
           </w:p>
         </w:tc>
       </w:tr>

</xml_diff>